<commit_message>
in class linear algebra examples
</commit_message>
<xml_diff>
--- a/course_material/week_10/linear_algebra_hw.docx
+++ b/course_material/week_10/linear_algebra_hw.docx
@@ -2,6 +2,14 @@
 <file path=word/document.xml><?xml version="1.0" encoding="utf-8"?>
 <w:document xmlns:wpc="http://schemas.microsoft.com/office/word/2010/wordprocessingCanvas" xmlns:cx="http://schemas.microsoft.com/office/drawing/2014/chartex" xmlns:cx1="http://schemas.microsoft.com/office/drawing/2015/9/8/chartex" xmlns:cx2="http://schemas.microsoft.com/office/drawing/2015/10/21/chartex" xmlns:cx3="http://schemas.microsoft.com/office/drawing/2016/5/9/chartex" xmlns:cx4="http://schemas.microsoft.com/office/drawing/2016/5/10/chartex" xmlns:cx5="http://schemas.microsoft.com/office/drawing/2016/5/11/chartex" xmlns:cx6="http://schemas.microsoft.com/office/drawing/2016/5/12/chartex" xmlns:cx7="http://schemas.microsoft.com/office/drawing/2016/5/13/chartex" xmlns:cx8="http://schemas.microsoft.com/office/drawing/2016/5/14/chartex" xmlns:mc="http://schemas.openxmlformats.org/markup-compatibility/2006" xmlns:aink="http://schemas.microsoft.com/office/drawing/2016/ink" xmlns:am3d="http://schemas.microsoft.com/office/drawing/2017/model3d" xmlns:o="urn:schemas-microsoft-com:office:office" xmlns:r="http://schemas.openxmlformats.org/officeDocument/2006/relationships" xmlns:m="http://schemas.openxmlformats.org/officeDocument/2006/math" xmlns:v="urn:schemas-microsoft-com:vml" xmlns:wp14="http://schemas.microsoft.com/office/word/2010/wordprocessingDrawing" xmlns:wp="http://schemas.openxmlformats.org/drawingml/2006/wordprocessingDrawing" xmlns:w10="urn:schemas-microsoft-com:office:word" xmlns:w="http://schemas.openxmlformats.org/wordprocessingml/2006/main" xmlns:w14="http://schemas.microsoft.com/office/word/2010/wordml" xmlns:w15="http://schemas.microsoft.com/office/word/2012/wordml" xmlns:w16cex="http://schemas.microsoft.com/office/word/2018/wordml/cex" xmlns:w16cid="http://schemas.microsoft.com/office/word/2016/wordml/cid" xmlns:w16="http://schemas.microsoft.com/office/word/2018/wordml" xmlns:w16sdtdh="http://schemas.microsoft.com/office/word/2020/wordml/sdtdatahash" xmlns:w16se="http://schemas.microsoft.com/office/word/2015/wordml/symex" xmlns:wpg="http://schemas.microsoft.com/office/word/2010/wordprocessingGroup" xmlns:wpi="http://schemas.microsoft.com/office/word/2010/wordprocessingInk" xmlns:wne="http://schemas.microsoft.com/office/word/2006/wordml" xmlns:wps="http://schemas.microsoft.com/office/word/2010/wordprocessingShape" mc:Ignorable="w14 w15 w16se w16cid w16 w16cex w16sdtdh wp14">
   <w:body>
+    <w:p>
+      <w:pPr>
+        <w:ind w:left="720" w:hanging="360"/>
+      </w:pPr>
+      <w:r>
+        <w:t xml:space="preserve">Please be sure your functions work for vectors with a size of three and matrices that are 3x3. Bonus points if you can further generalize them for larger vectors and matrices. </w:t>
+      </w:r>
+    </w:p>
     <w:p>
       <w:pPr>
         <w:pStyle w:val="ListParagraph"/>

</xml_diff>

<commit_message>
week 11 and week 10 clarification
</commit_message>
<xml_diff>
--- a/course_material/week_10/linear_algebra_hw.docx
+++ b/course_material/week_10/linear_algebra_hw.docx
@@ -37,15 +37,7 @@
           <w:sz w:val="24"/>
           <w:szCs w:val="24"/>
         </w:rPr>
-        <w:t xml:space="preserve"> to </w:t>
-      </w:r>
-      <w:r>
-        <w:rPr>
-          <w:rFonts w:cstheme="minorHAnsi"/>
-          <w:sz w:val="24"/>
-          <w:szCs w:val="24"/>
-        </w:rPr>
-        <w:t>properly show the equations.</w:t>
+        <w:t xml:space="preserve"> to properly show the equations.</w:t>
       </w:r>
     </w:p>
     <w:p>
@@ -67,7 +59,6 @@
         </w:rPr>
         <w:t xml:space="preserve">Write a function </w:t>
       </w:r>
-      <w:proofErr w:type="spellStart"/>
       <w:r>
         <w:rPr>
           <w:i/>
@@ -75,37 +66,7 @@
           <w:sz w:val="24"/>
           <w:szCs w:val="24"/>
         </w:rPr>
-        <w:t>angle_</w:t>
-      </w:r>
-      <w:proofErr w:type="gramStart"/>
-      <w:r>
-        <w:rPr>
-          <w:i/>
-          <w:iCs/>
-          <w:sz w:val="24"/>
-          <w:szCs w:val="24"/>
-        </w:rPr>
-        <w:t>between</w:t>
-      </w:r>
-      <w:proofErr w:type="spellEnd"/>
-      <w:r>
-        <w:rPr>
-          <w:i/>
-          <w:iCs/>
-          <w:sz w:val="24"/>
-          <w:szCs w:val="24"/>
-        </w:rPr>
-        <w:t>(</w:t>
-      </w:r>
-      <w:proofErr w:type="gramEnd"/>
-      <w:r>
-        <w:rPr>
-          <w:i/>
-          <w:iCs/>
-          <w:sz w:val="24"/>
-          <w:szCs w:val="24"/>
-        </w:rPr>
-        <w:t xml:space="preserve">v1, v2) </w:t>
+        <w:t xml:space="preserve">angle_between(v1, v2) </w:t>
       </w:r>
       <w:r>
         <w:rPr>
@@ -163,43 +124,7 @@
           <w:sz w:val="24"/>
           <w:szCs w:val="24"/>
         </w:rPr>
-        <w:t xml:space="preserve"> called </w:t>
-      </w:r>
-      <w:proofErr w:type="spellStart"/>
-      <w:r>
-        <w:rPr>
-          <w:rFonts w:eastAsia="Times New Roman" w:cstheme="minorHAnsi"/>
-          <w:sz w:val="24"/>
-          <w:szCs w:val="24"/>
-        </w:rPr>
-        <w:t>row_</w:t>
-      </w:r>
-      <w:proofErr w:type="gramStart"/>
-      <w:r>
-        <w:rPr>
-          <w:rFonts w:eastAsia="Times New Roman" w:cstheme="minorHAnsi"/>
-          <w:sz w:val="24"/>
-          <w:szCs w:val="24"/>
-        </w:rPr>
-        <w:t>dot</w:t>
-      </w:r>
-      <w:proofErr w:type="spellEnd"/>
-      <w:r>
-        <w:rPr>
-          <w:rFonts w:eastAsia="Times New Roman" w:cstheme="minorHAnsi"/>
-          <w:sz w:val="24"/>
-          <w:szCs w:val="24"/>
-        </w:rPr>
-        <w:t>(</w:t>
-      </w:r>
-      <w:proofErr w:type="gramEnd"/>
-      <w:r>
-        <w:rPr>
-          <w:rFonts w:eastAsia="Times New Roman" w:cstheme="minorHAnsi"/>
-          <w:sz w:val="24"/>
-          <w:szCs w:val="24"/>
-        </w:rPr>
-        <w:t>A, r1, r2)</w:t>
+        <w:t xml:space="preserve"> called row_dot(A, r1, r2)</w:t>
       </w:r>
       <w:r>
         <w:rPr>
@@ -395,39 +320,7 @@
           <w:rFonts w:asciiTheme="minorHAnsi" w:hAnsiTheme="minorHAnsi" w:cstheme="minorHAnsi"/>
           <w:color w:val="333333"/>
         </w:rPr>
-        <w:t xml:space="preserve">Write a function </w:t>
-      </w:r>
-      <w:proofErr w:type="spellStart"/>
-      <w:r>
-        <w:rPr>
-          <w:rFonts w:asciiTheme="minorHAnsi" w:hAnsiTheme="minorHAnsi" w:cstheme="minorHAnsi"/>
-          <w:color w:val="333333"/>
-        </w:rPr>
-        <w:t>matrix_</w:t>
-      </w:r>
-      <w:proofErr w:type="gramStart"/>
-      <w:r>
-        <w:rPr>
-          <w:rFonts w:asciiTheme="minorHAnsi" w:hAnsiTheme="minorHAnsi" w:cstheme="minorHAnsi"/>
-          <w:color w:val="333333"/>
-        </w:rPr>
-        <w:t>division</w:t>
-      </w:r>
-      <w:proofErr w:type="spellEnd"/>
-      <w:r>
-        <w:rPr>
-          <w:rFonts w:asciiTheme="minorHAnsi" w:hAnsiTheme="minorHAnsi" w:cstheme="minorHAnsi"/>
-          <w:color w:val="333333"/>
-        </w:rPr>
-        <w:t>(</w:t>
-      </w:r>
-      <w:proofErr w:type="gramEnd"/>
-      <w:r>
-        <w:rPr>
-          <w:rFonts w:asciiTheme="minorHAnsi" w:hAnsiTheme="minorHAnsi" w:cstheme="minorHAnsi"/>
-          <w:color w:val="333333"/>
-        </w:rPr>
-        <w:t>m1, m2) that takes in two matrices, m1 and m2, and returns the result. What is the trick with matrix division?</w:t>
+        <w:t>Write a function matrix_division(m1, m2) that takes in two matrices, m1 and m2, and returns the result. What is the trick with matrix division?</w:t>
       </w:r>
     </w:p>
     <w:p>
@@ -451,59 +344,13 @@
         </w:rPr>
         <w:t>Write a function </w:t>
       </w:r>
-      <w:proofErr w:type="spellStart"/>
       <w:r>
         <w:rPr>
           <w:rStyle w:val="Emphasis"/>
           <w:rFonts w:asciiTheme="minorHAnsi" w:hAnsiTheme="minorHAnsi" w:cstheme="minorHAnsi"/>
           <w:color w:val="333333"/>
         </w:rPr>
-        <w:t>is_</w:t>
-      </w:r>
-      <w:proofErr w:type="gramStart"/>
-      <w:r>
-        <w:rPr>
-          <w:rStyle w:val="Emphasis"/>
-          <w:rFonts w:asciiTheme="minorHAnsi" w:hAnsiTheme="minorHAnsi" w:cstheme="minorHAnsi"/>
-          <w:color w:val="333333"/>
-        </w:rPr>
-        <w:t>orthogonal</w:t>
-      </w:r>
-      <w:proofErr w:type="spellEnd"/>
-      <w:r>
-        <w:rPr>
-          <w:rStyle w:val="Emphasis"/>
-          <w:rFonts w:asciiTheme="minorHAnsi" w:hAnsiTheme="minorHAnsi" w:cstheme="minorHAnsi"/>
-          <w:color w:val="333333"/>
-        </w:rPr>
-        <w:t>(</w:t>
-      </w:r>
-      <w:proofErr w:type="gramEnd"/>
-      <w:r>
-        <w:rPr>
-          <w:rStyle w:val="Emphasis"/>
-          <w:rFonts w:asciiTheme="minorHAnsi" w:hAnsiTheme="minorHAnsi" w:cstheme="minorHAnsi"/>
-          <w:color w:val="333333"/>
-        </w:rPr>
-        <w:t xml:space="preserve">v1,v2, </w:t>
-      </w:r>
-      <w:proofErr w:type="spellStart"/>
-      <w:r>
-        <w:rPr>
-          <w:rStyle w:val="Emphasis"/>
-          <w:rFonts w:asciiTheme="minorHAnsi" w:hAnsiTheme="minorHAnsi" w:cstheme="minorHAnsi"/>
-          <w:color w:val="333333"/>
-        </w:rPr>
-        <w:t>tol</w:t>
-      </w:r>
-      <w:proofErr w:type="spellEnd"/>
-      <w:r>
-        <w:rPr>
-          <w:rStyle w:val="Emphasis"/>
-          <w:rFonts w:asciiTheme="minorHAnsi" w:hAnsiTheme="minorHAnsi" w:cstheme="minorHAnsi"/>
-          <w:color w:val="333333"/>
-        </w:rPr>
-        <w:t>)</w:t>
+        <w:t>is_orthogonal(v1,v2, tol)</w:t>
       </w:r>
       <w:r>
         <w:rPr>
@@ -562,7 +409,6 @@
         </w:rPr>
         <w:t> are column vectors of the same size and </w:t>
       </w:r>
-      <w:proofErr w:type="spellStart"/>
       <w:r>
         <w:rPr>
           <w:rStyle w:val="mi"/>
@@ -572,7 +418,6 @@
         </w:rPr>
         <w:t>tol</w:t>
       </w:r>
-      <w:proofErr w:type="spellEnd"/>
       <w:r>
         <w:rPr>
           <w:rFonts w:asciiTheme="minorHAnsi" w:hAnsiTheme="minorHAnsi" w:cstheme="minorHAnsi"/>
@@ -628,23 +473,7 @@
           <w:rFonts w:asciiTheme="minorHAnsi" w:hAnsiTheme="minorHAnsi" w:cstheme="minorHAnsi"/>
           <w:color w:val="333333"/>
         </w:rPr>
-        <w:t xml:space="preserve"> is within </w:t>
-      </w:r>
-      <w:proofErr w:type="spellStart"/>
-      <w:r>
-        <w:rPr>
-          <w:rFonts w:asciiTheme="minorHAnsi" w:hAnsiTheme="minorHAnsi" w:cstheme="minorHAnsi"/>
-          <w:color w:val="333333"/>
-        </w:rPr>
-        <w:t>tol</w:t>
-      </w:r>
-      <w:proofErr w:type="spellEnd"/>
-      <w:r>
-        <w:rPr>
-          <w:rFonts w:asciiTheme="minorHAnsi" w:hAnsiTheme="minorHAnsi" w:cstheme="minorHAnsi"/>
-          <w:color w:val="333333"/>
-        </w:rPr>
-        <w:t xml:space="preserve"> of </w:t>
+        <w:t> is within tol of </w:t>
       </w:r>
       <w:r>
         <w:rPr>
@@ -743,7 +572,6 @@
         </w:rPr>
         <w:t>|&lt;</w:t>
       </w:r>
-      <w:proofErr w:type="spellStart"/>
       <w:r>
         <w:rPr>
           <w:rStyle w:val="mtext"/>
@@ -753,101 +581,12 @@
         </w:rPr>
         <w:t>tol</w:t>
       </w:r>
-      <w:proofErr w:type="spellEnd"/>
-      <w:r>
-        <w:rPr>
-          <w:rStyle w:val="mjxassistivemathml"/>
+      <w:r>
+        <w:rPr>
           <w:rFonts w:asciiTheme="minorHAnsi" w:hAnsiTheme="minorHAnsi" w:cstheme="minorHAnsi"/>
           <w:color w:val="333333"/>
-          <w:bdr w:val="none" w:sz="0" w:space="0" w:color="auto" w:frame="1"/>
-        </w:rPr>
-        <w:t>|π/2−θ|&lt;</w:t>
-      </w:r>
-      <w:proofErr w:type="spellStart"/>
-      <w:r>
-        <w:rPr>
-          <w:rStyle w:val="mjxassistivemathml"/>
-          <w:rFonts w:asciiTheme="minorHAnsi" w:hAnsiTheme="minorHAnsi" w:cstheme="minorHAnsi"/>
-          <w:color w:val="333333"/>
-          <w:bdr w:val="none" w:sz="0" w:space="0" w:color="auto" w:frame="1"/>
-        </w:rPr>
-        <w:t>tol</w:t>
-      </w:r>
-      <w:proofErr w:type="spellEnd"/>
-      <w:r>
-        <w:rPr>
-          <w:rFonts w:asciiTheme="minorHAnsi" w:hAnsiTheme="minorHAnsi" w:cstheme="minorHAnsi"/>
-          <w:color w:val="333333"/>
-        </w:rPr>
-        <w:t>, and 0 otherwise. You may assume that </w:t>
-      </w:r>
-      <w:r>
-        <w:rPr>
-          <w:rStyle w:val="mi"/>
-          <w:rFonts w:asciiTheme="minorHAnsi" w:hAnsiTheme="minorHAnsi" w:cstheme="minorHAnsi"/>
-          <w:color w:val="333333"/>
-          <w:bdr w:val="none" w:sz="0" w:space="0" w:color="auto" w:frame="1"/>
-        </w:rPr>
-        <w:t>v</w:t>
-      </w:r>
-      <w:r>
-        <w:rPr>
-          <w:rStyle w:val="mn"/>
-          <w:rFonts w:asciiTheme="minorHAnsi" w:hAnsiTheme="minorHAnsi" w:cstheme="minorHAnsi"/>
-          <w:color w:val="333333"/>
-          <w:bdr w:val="none" w:sz="0" w:space="0" w:color="auto" w:frame="1"/>
-        </w:rPr>
-        <w:t>1</w:t>
-      </w:r>
-      <w:r>
-        <w:rPr>
-          <w:rFonts w:asciiTheme="minorHAnsi" w:hAnsiTheme="minorHAnsi" w:cstheme="minorHAnsi"/>
-          <w:color w:val="333333"/>
-        </w:rPr>
-        <w:t> and </w:t>
-      </w:r>
-      <w:r>
-        <w:rPr>
-          <w:rStyle w:val="mi"/>
-          <w:rFonts w:asciiTheme="minorHAnsi" w:hAnsiTheme="minorHAnsi" w:cstheme="minorHAnsi"/>
-          <w:color w:val="333333"/>
-          <w:bdr w:val="none" w:sz="0" w:space="0" w:color="auto" w:frame="1"/>
-        </w:rPr>
-        <w:t>v</w:t>
-      </w:r>
-      <w:r>
-        <w:rPr>
-          <w:rStyle w:val="mn"/>
-          <w:rFonts w:asciiTheme="minorHAnsi" w:hAnsiTheme="minorHAnsi" w:cstheme="minorHAnsi"/>
-          <w:color w:val="333333"/>
-          <w:bdr w:val="none" w:sz="0" w:space="0" w:color="auto" w:frame="1"/>
-        </w:rPr>
-        <w:t>2</w:t>
-      </w:r>
-      <w:r>
-        <w:rPr>
-          <w:rFonts w:asciiTheme="minorHAnsi" w:hAnsiTheme="minorHAnsi" w:cstheme="minorHAnsi"/>
-          <w:color w:val="333333"/>
-        </w:rPr>
-        <w:t> are column vectors of the same size, and that </w:t>
-      </w:r>
-      <w:proofErr w:type="spellStart"/>
-      <w:r>
-        <w:rPr>
-          <w:rStyle w:val="mi"/>
-          <w:rFonts w:asciiTheme="minorHAnsi" w:hAnsiTheme="minorHAnsi" w:cstheme="minorHAnsi"/>
-          <w:color w:val="333333"/>
-          <w:bdr w:val="none" w:sz="0" w:space="0" w:color="auto" w:frame="1"/>
-        </w:rPr>
-        <w:t>tol</w:t>
-      </w:r>
-      <w:proofErr w:type="spellEnd"/>
-      <w:r>
-        <w:rPr>
-          <w:rFonts w:asciiTheme="minorHAnsi" w:hAnsiTheme="minorHAnsi" w:cstheme="minorHAnsi"/>
-          <w:color w:val="333333"/>
-        </w:rPr>
-        <w:t> is a positive scalar.</w:t>
+        </w:rPr>
+        <w:t xml:space="preserve">, and 0 otherwise. </w:t>
       </w:r>
     </w:p>
     <w:p>
@@ -899,7 +638,7 @@
           <w:sz w:val="20"/>
           <w:szCs w:val="20"/>
         </w:rPr>
-        <w:t>4</w:t>
+        <w:t>5</w:t>
       </w:r>
     </w:p>
     <w:p>
@@ -956,18 +695,7 @@
           <w:sz w:val="20"/>
           <w:szCs w:val="20"/>
         </w:rPr>
-        <w:t xml:space="preserve"> </w:t>
-      </w:r>
-      <w:proofErr w:type="spellStart"/>
-      <w:proofErr w:type="gramStart"/>
-      <w:r>
-        <w:rPr>
-          <w:rFonts w:eastAsia="Times New Roman" w:cstheme="minorHAnsi"/>
-          <w:color w:val="222222"/>
-          <w:sz w:val="20"/>
-          <w:szCs w:val="20"/>
-        </w:rPr>
-        <w:t>np</w:t>
+        <w:t xml:space="preserve"> np</w:t>
       </w:r>
       <w:r>
         <w:rPr>
@@ -985,18 +713,7 @@
           <w:sz w:val="20"/>
           <w:szCs w:val="20"/>
         </w:rPr>
-        <w:t>array</w:t>
-      </w:r>
-      <w:proofErr w:type="spellEnd"/>
-      <w:proofErr w:type="gramEnd"/>
-      <w:r>
-        <w:rPr>
-          <w:rFonts w:eastAsia="Times New Roman" w:cstheme="minorHAnsi"/>
-          <w:color w:val="222222"/>
-          <w:sz w:val="20"/>
-          <w:szCs w:val="20"/>
-        </w:rPr>
-        <w:t>([[</w:t>
+        <w:t>array([[</w:t>
       </w:r>
       <w:r>
         <w:rPr>
@@ -1089,18 +806,7 @@
           <w:sz w:val="20"/>
           <w:szCs w:val="20"/>
         </w:rPr>
-        <w:t xml:space="preserve"> </w:t>
-      </w:r>
-      <w:proofErr w:type="spellStart"/>
-      <w:proofErr w:type="gramStart"/>
-      <w:r>
-        <w:rPr>
-          <w:rFonts w:eastAsia="Times New Roman" w:cstheme="minorHAnsi"/>
-          <w:color w:val="222222"/>
-          <w:sz w:val="20"/>
-          <w:szCs w:val="20"/>
-        </w:rPr>
-        <w:t>np</w:t>
+        <w:t xml:space="preserve"> np</w:t>
       </w:r>
       <w:r>
         <w:rPr>
@@ -1118,18 +824,7 @@
           <w:sz w:val="20"/>
           <w:szCs w:val="20"/>
         </w:rPr>
-        <w:t>array</w:t>
-      </w:r>
-      <w:proofErr w:type="spellEnd"/>
-      <w:proofErr w:type="gramEnd"/>
-      <w:r>
-        <w:rPr>
-          <w:rFonts w:eastAsia="Times New Roman" w:cstheme="minorHAnsi"/>
-          <w:color w:val="222222"/>
-          <w:sz w:val="20"/>
-          <w:szCs w:val="20"/>
-        </w:rPr>
-        <w:t>([[</w:t>
+        <w:t>array([[</w:t>
       </w:r>
       <w:r>
         <w:rPr>
@@ -1206,31 +901,7 @@
           <w:sz w:val="20"/>
           <w:szCs w:val="20"/>
         </w:rPr>
-        <w:t xml:space="preserve"># </w:t>
-      </w:r>
-      <w:proofErr w:type="gramStart"/>
-      <w:r>
-        <w:rPr>
-          <w:rFonts w:eastAsia="Times New Roman" w:cstheme="minorHAnsi"/>
-          <w:i/>
-          <w:iCs/>
-          <w:color w:val="408090"/>
-          <w:sz w:val="20"/>
-          <w:szCs w:val="20"/>
-        </w:rPr>
-        <w:t>output</w:t>
-      </w:r>
-      <w:proofErr w:type="gramEnd"/>
-      <w:r>
-        <w:rPr>
-          <w:rFonts w:eastAsia="Times New Roman" w:cstheme="minorHAnsi"/>
-          <w:i/>
-          <w:iCs/>
-          <w:color w:val="408090"/>
-          <w:sz w:val="20"/>
-          <w:szCs w:val="20"/>
-        </w:rPr>
-        <w:t>: 1</w:t>
+        <w:t># output: 1</w:t>
       </w:r>
     </w:p>
     <w:p>
@@ -1262,56 +933,14 @@
           <w:szCs w:val="20"/>
         </w:rPr>
       </w:pPr>
-      <w:proofErr w:type="spellStart"/>
-      <w:r>
-        <w:rPr>
-          <w:rFonts w:eastAsia="Times New Roman" w:cstheme="minorHAnsi"/>
-          <w:color w:val="222222"/>
-          <w:sz w:val="20"/>
-          <w:szCs w:val="20"/>
-        </w:rPr>
-        <w:t>is_</w:t>
-      </w:r>
-      <w:proofErr w:type="gramStart"/>
-      <w:r>
-        <w:rPr>
-          <w:rFonts w:eastAsia="Times New Roman" w:cstheme="minorHAnsi"/>
-          <w:color w:val="222222"/>
-          <w:sz w:val="20"/>
-          <w:szCs w:val="20"/>
-        </w:rPr>
-        <w:t>orthogonal</w:t>
-      </w:r>
-      <w:proofErr w:type="spellEnd"/>
-      <w:r>
-        <w:rPr>
-          <w:rFonts w:eastAsia="Times New Roman" w:cstheme="minorHAnsi"/>
-          <w:color w:val="222222"/>
-          <w:sz w:val="20"/>
-          <w:szCs w:val="20"/>
-        </w:rPr>
-        <w:t>(</w:t>
-      </w:r>
-      <w:proofErr w:type="spellStart"/>
-      <w:proofErr w:type="gramEnd"/>
-      <w:r>
-        <w:rPr>
-          <w:rFonts w:eastAsia="Times New Roman" w:cstheme="minorHAnsi"/>
-          <w:color w:val="222222"/>
-          <w:sz w:val="20"/>
-          <w:szCs w:val="20"/>
-        </w:rPr>
-        <w:t>a,b</w:t>
-      </w:r>
-      <w:proofErr w:type="spellEnd"/>
-      <w:r>
-        <w:rPr>
-          <w:rFonts w:eastAsia="Times New Roman" w:cstheme="minorHAnsi"/>
-          <w:color w:val="222222"/>
-          <w:sz w:val="20"/>
-          <w:szCs w:val="20"/>
-        </w:rPr>
-        <w:t xml:space="preserve">, </w:t>
+      <w:r>
+        <w:rPr>
+          <w:rFonts w:eastAsia="Times New Roman" w:cstheme="minorHAnsi"/>
+          <w:color w:val="222222"/>
+          <w:sz w:val="20"/>
+          <w:szCs w:val="20"/>
+        </w:rPr>
+        <w:t xml:space="preserve">is_orthogonal(a,b, </w:t>
       </w:r>
       <w:r>
         <w:rPr>
@@ -1400,31 +1029,7 @@
           <w:sz w:val="20"/>
           <w:szCs w:val="20"/>
         </w:rPr>
-        <w:t xml:space="preserve"># </w:t>
-      </w:r>
-      <w:proofErr w:type="gramStart"/>
-      <w:r>
-        <w:rPr>
-          <w:rFonts w:eastAsia="Times New Roman" w:cstheme="minorHAnsi"/>
-          <w:i/>
-          <w:iCs/>
-          <w:color w:val="408090"/>
-          <w:sz w:val="20"/>
-          <w:szCs w:val="20"/>
-        </w:rPr>
-        <w:t>output</w:t>
-      </w:r>
-      <w:proofErr w:type="gramEnd"/>
-      <w:r>
-        <w:rPr>
-          <w:rFonts w:eastAsia="Times New Roman" w:cstheme="minorHAnsi"/>
-          <w:i/>
-          <w:iCs/>
-          <w:color w:val="408090"/>
-          <w:sz w:val="20"/>
-          <w:szCs w:val="20"/>
-        </w:rPr>
-        <w:t>: 0</w:t>
+        <w:t># output: 0</w:t>
       </w:r>
     </w:p>
     <w:p>
@@ -1456,56 +1061,14 @@
           <w:szCs w:val="20"/>
         </w:rPr>
       </w:pPr>
-      <w:proofErr w:type="spellStart"/>
-      <w:r>
-        <w:rPr>
-          <w:rFonts w:eastAsia="Times New Roman" w:cstheme="minorHAnsi"/>
-          <w:color w:val="222222"/>
-          <w:sz w:val="20"/>
-          <w:szCs w:val="20"/>
-        </w:rPr>
-        <w:t>is_</w:t>
-      </w:r>
-      <w:proofErr w:type="gramStart"/>
-      <w:r>
-        <w:rPr>
-          <w:rFonts w:eastAsia="Times New Roman" w:cstheme="minorHAnsi"/>
-          <w:color w:val="222222"/>
-          <w:sz w:val="20"/>
-          <w:szCs w:val="20"/>
-        </w:rPr>
-        <w:t>orthogonal</w:t>
-      </w:r>
-      <w:proofErr w:type="spellEnd"/>
-      <w:r>
-        <w:rPr>
-          <w:rFonts w:eastAsia="Times New Roman" w:cstheme="minorHAnsi"/>
-          <w:color w:val="222222"/>
-          <w:sz w:val="20"/>
-          <w:szCs w:val="20"/>
-        </w:rPr>
-        <w:t>(</w:t>
-      </w:r>
-      <w:proofErr w:type="spellStart"/>
-      <w:proofErr w:type="gramEnd"/>
-      <w:r>
-        <w:rPr>
-          <w:rFonts w:eastAsia="Times New Roman" w:cstheme="minorHAnsi"/>
-          <w:color w:val="222222"/>
-          <w:sz w:val="20"/>
-          <w:szCs w:val="20"/>
-        </w:rPr>
-        <w:t>a,b</w:t>
-      </w:r>
-      <w:proofErr w:type="spellEnd"/>
-      <w:r>
-        <w:rPr>
-          <w:rFonts w:eastAsia="Times New Roman" w:cstheme="minorHAnsi"/>
-          <w:color w:val="222222"/>
-          <w:sz w:val="20"/>
-          <w:szCs w:val="20"/>
-        </w:rPr>
-        <w:t xml:space="preserve">, </w:t>
+      <w:r>
+        <w:rPr>
+          <w:rFonts w:eastAsia="Times New Roman" w:cstheme="minorHAnsi"/>
+          <w:color w:val="222222"/>
+          <w:sz w:val="20"/>
+          <w:szCs w:val="20"/>
+        </w:rPr>
+        <w:t xml:space="preserve">is_orthogonal(a,b, </w:t>
       </w:r>
       <w:r>
         <w:rPr>
@@ -1594,31 +1157,7 @@
           <w:sz w:val="20"/>
           <w:szCs w:val="20"/>
         </w:rPr>
-        <w:t xml:space="preserve"># </w:t>
-      </w:r>
-      <w:proofErr w:type="gramStart"/>
-      <w:r>
-        <w:rPr>
-          <w:rFonts w:eastAsia="Times New Roman" w:cstheme="minorHAnsi"/>
-          <w:i/>
-          <w:iCs/>
-          <w:color w:val="408090"/>
-          <w:sz w:val="20"/>
-          <w:szCs w:val="20"/>
-        </w:rPr>
-        <w:t>output</w:t>
-      </w:r>
-      <w:proofErr w:type="gramEnd"/>
-      <w:r>
-        <w:rPr>
-          <w:rFonts w:eastAsia="Times New Roman" w:cstheme="minorHAnsi"/>
-          <w:i/>
-          <w:iCs/>
-          <w:color w:val="408090"/>
-          <w:sz w:val="20"/>
-          <w:szCs w:val="20"/>
-        </w:rPr>
-        <w:t>: 0</w:t>
+        <w:t># output: 0</w:t>
       </w:r>
     </w:p>
     <w:p>
@@ -1675,18 +1214,7 @@
           <w:sz w:val="20"/>
           <w:szCs w:val="20"/>
         </w:rPr>
-        <w:t xml:space="preserve"> </w:t>
-      </w:r>
-      <w:proofErr w:type="spellStart"/>
-      <w:proofErr w:type="gramStart"/>
-      <w:r>
-        <w:rPr>
-          <w:rFonts w:eastAsia="Times New Roman" w:cstheme="minorHAnsi"/>
-          <w:color w:val="222222"/>
-          <w:sz w:val="20"/>
-          <w:szCs w:val="20"/>
-        </w:rPr>
-        <w:t>np</w:t>
+        <w:t xml:space="preserve"> np</w:t>
       </w:r>
       <w:r>
         <w:rPr>
@@ -1704,18 +1232,7 @@
           <w:sz w:val="20"/>
           <w:szCs w:val="20"/>
         </w:rPr>
-        <w:t>array</w:t>
-      </w:r>
-      <w:proofErr w:type="spellEnd"/>
-      <w:proofErr w:type="gramEnd"/>
-      <w:r>
-        <w:rPr>
-          <w:rFonts w:eastAsia="Times New Roman" w:cstheme="minorHAnsi"/>
-          <w:color w:val="222222"/>
-          <w:sz w:val="20"/>
-          <w:szCs w:val="20"/>
-        </w:rPr>
-        <w:t>([[</w:t>
+        <w:t>array([[</w:t>
       </w:r>
       <w:r>
         <w:rPr>
@@ -1808,18 +1325,7 @@
           <w:sz w:val="20"/>
           <w:szCs w:val="20"/>
         </w:rPr>
-        <w:t xml:space="preserve"> </w:t>
-      </w:r>
-      <w:proofErr w:type="spellStart"/>
-      <w:proofErr w:type="gramStart"/>
-      <w:r>
-        <w:rPr>
-          <w:rFonts w:eastAsia="Times New Roman" w:cstheme="minorHAnsi"/>
-          <w:color w:val="222222"/>
-          <w:sz w:val="20"/>
-          <w:szCs w:val="20"/>
-        </w:rPr>
-        <w:t>np</w:t>
+        <w:t xml:space="preserve"> np</w:t>
       </w:r>
       <w:r>
         <w:rPr>
@@ -1837,18 +1343,7 @@
           <w:sz w:val="20"/>
           <w:szCs w:val="20"/>
         </w:rPr>
-        <w:t>array</w:t>
-      </w:r>
-      <w:proofErr w:type="spellEnd"/>
-      <w:proofErr w:type="gramEnd"/>
-      <w:r>
-        <w:rPr>
-          <w:rFonts w:eastAsia="Times New Roman" w:cstheme="minorHAnsi"/>
-          <w:color w:val="222222"/>
-          <w:sz w:val="20"/>
-          <w:szCs w:val="20"/>
-        </w:rPr>
-        <w:t>([[</w:t>
+        <w:t>array([[</w:t>
       </w:r>
       <w:r>
         <w:rPr>
@@ -1916,56 +1411,14 @@
           <w:szCs w:val="20"/>
         </w:rPr>
       </w:pPr>
-      <w:proofErr w:type="spellStart"/>
-      <w:r>
-        <w:rPr>
-          <w:rFonts w:eastAsia="Times New Roman" w:cstheme="minorHAnsi"/>
-          <w:color w:val="222222"/>
-          <w:sz w:val="20"/>
-          <w:szCs w:val="20"/>
-        </w:rPr>
-        <w:t>is_</w:t>
-      </w:r>
-      <w:proofErr w:type="gramStart"/>
-      <w:r>
-        <w:rPr>
-          <w:rFonts w:eastAsia="Times New Roman" w:cstheme="minorHAnsi"/>
-          <w:color w:val="222222"/>
-          <w:sz w:val="20"/>
-          <w:szCs w:val="20"/>
-        </w:rPr>
-        <w:t>orthogonal</w:t>
-      </w:r>
-      <w:proofErr w:type="spellEnd"/>
-      <w:r>
-        <w:rPr>
-          <w:rFonts w:eastAsia="Times New Roman" w:cstheme="minorHAnsi"/>
-          <w:color w:val="222222"/>
-          <w:sz w:val="20"/>
-          <w:szCs w:val="20"/>
-        </w:rPr>
-        <w:t>(</w:t>
-      </w:r>
-      <w:proofErr w:type="spellStart"/>
-      <w:proofErr w:type="gramEnd"/>
-      <w:r>
-        <w:rPr>
-          <w:rFonts w:eastAsia="Times New Roman" w:cstheme="minorHAnsi"/>
-          <w:color w:val="222222"/>
-          <w:sz w:val="20"/>
-          <w:szCs w:val="20"/>
-        </w:rPr>
-        <w:t>a,b</w:t>
-      </w:r>
-      <w:proofErr w:type="spellEnd"/>
-      <w:r>
-        <w:rPr>
-          <w:rFonts w:eastAsia="Times New Roman" w:cstheme="minorHAnsi"/>
-          <w:color w:val="222222"/>
-          <w:sz w:val="20"/>
-          <w:szCs w:val="20"/>
-        </w:rPr>
-        <w:t xml:space="preserve">, </w:t>
+      <w:r>
+        <w:rPr>
+          <w:rFonts w:eastAsia="Times New Roman" w:cstheme="minorHAnsi"/>
+          <w:color w:val="222222"/>
+          <w:sz w:val="20"/>
+          <w:szCs w:val="20"/>
+        </w:rPr>
+        <w:t xml:space="preserve">is_orthogonal(a,b, </w:t>
       </w:r>
       <w:r>
         <w:rPr>
@@ -2054,31 +1507,7 @@
           <w:sz w:val="20"/>
           <w:szCs w:val="20"/>
         </w:rPr>
-        <w:t xml:space="preserve"># </w:t>
-      </w:r>
-      <w:proofErr w:type="gramStart"/>
-      <w:r>
-        <w:rPr>
-          <w:rFonts w:eastAsia="Times New Roman" w:cstheme="minorHAnsi"/>
-          <w:i/>
-          <w:iCs/>
-          <w:color w:val="408090"/>
-          <w:sz w:val="20"/>
-          <w:szCs w:val="20"/>
-        </w:rPr>
-        <w:t>output</w:t>
-      </w:r>
-      <w:proofErr w:type="gramEnd"/>
-      <w:r>
-        <w:rPr>
-          <w:rFonts w:eastAsia="Times New Roman" w:cstheme="minorHAnsi"/>
-          <w:i/>
-          <w:iCs/>
-          <w:color w:val="408090"/>
-          <w:sz w:val="20"/>
-          <w:szCs w:val="20"/>
-        </w:rPr>
-        <w:t>: 1</w:t>
+        <w:t># output: 1</w:t>
       </w:r>
     </w:p>
     <w:p>
@@ -2135,18 +1564,7 @@
           <w:sz w:val="20"/>
           <w:szCs w:val="20"/>
         </w:rPr>
-        <w:t xml:space="preserve"> </w:t>
-      </w:r>
-      <w:proofErr w:type="spellStart"/>
-      <w:proofErr w:type="gramStart"/>
-      <w:r>
-        <w:rPr>
-          <w:rFonts w:eastAsia="Times New Roman" w:cstheme="minorHAnsi"/>
-          <w:color w:val="222222"/>
-          <w:sz w:val="20"/>
-          <w:szCs w:val="20"/>
-        </w:rPr>
-        <w:t>np</w:t>
+        <w:t xml:space="preserve"> np</w:t>
       </w:r>
       <w:r>
         <w:rPr>
@@ -2164,18 +1582,7 @@
           <w:sz w:val="20"/>
           <w:szCs w:val="20"/>
         </w:rPr>
-        <w:t>array</w:t>
-      </w:r>
-      <w:proofErr w:type="spellEnd"/>
-      <w:proofErr w:type="gramEnd"/>
-      <w:r>
-        <w:rPr>
-          <w:rFonts w:eastAsia="Times New Roman" w:cstheme="minorHAnsi"/>
-          <w:color w:val="222222"/>
-          <w:sz w:val="20"/>
-          <w:szCs w:val="20"/>
-        </w:rPr>
-        <w:t>([[</w:t>
+        <w:t>array([[</w:t>
       </w:r>
       <w:r>
         <w:rPr>
@@ -2268,18 +1675,7 @@
           <w:sz w:val="20"/>
           <w:szCs w:val="20"/>
         </w:rPr>
-        <w:t xml:space="preserve"> </w:t>
-      </w:r>
-      <w:proofErr w:type="spellStart"/>
-      <w:proofErr w:type="gramStart"/>
-      <w:r>
-        <w:rPr>
-          <w:rFonts w:eastAsia="Times New Roman" w:cstheme="minorHAnsi"/>
-          <w:color w:val="222222"/>
-          <w:sz w:val="20"/>
-          <w:szCs w:val="20"/>
-        </w:rPr>
-        <w:t>np</w:t>
+        <w:t xml:space="preserve"> np</w:t>
       </w:r>
       <w:r>
         <w:rPr>
@@ -2297,18 +1693,7 @@
           <w:sz w:val="20"/>
           <w:szCs w:val="20"/>
         </w:rPr>
-        <w:t>array</w:t>
-      </w:r>
-      <w:proofErr w:type="spellEnd"/>
-      <w:proofErr w:type="gramEnd"/>
-      <w:r>
-        <w:rPr>
-          <w:rFonts w:eastAsia="Times New Roman" w:cstheme="minorHAnsi"/>
-          <w:color w:val="222222"/>
-          <w:sz w:val="20"/>
-          <w:szCs w:val="20"/>
-        </w:rPr>
-        <w:t>([[</w:t>
+        <w:t>array([[</w:t>
       </w:r>
       <w:r>
         <w:rPr>
@@ -2385,56 +1770,14 @@
           <w:szCs w:val="20"/>
         </w:rPr>
       </w:pPr>
-      <w:proofErr w:type="spellStart"/>
-      <w:r>
-        <w:rPr>
-          <w:rFonts w:eastAsia="Times New Roman" w:cstheme="minorHAnsi"/>
-          <w:color w:val="222222"/>
-          <w:sz w:val="20"/>
-          <w:szCs w:val="20"/>
-        </w:rPr>
-        <w:t>is_</w:t>
-      </w:r>
-      <w:proofErr w:type="gramStart"/>
-      <w:r>
-        <w:rPr>
-          <w:rFonts w:eastAsia="Times New Roman" w:cstheme="minorHAnsi"/>
-          <w:color w:val="222222"/>
-          <w:sz w:val="20"/>
-          <w:szCs w:val="20"/>
-        </w:rPr>
-        <w:t>orthogonal</w:t>
-      </w:r>
-      <w:proofErr w:type="spellEnd"/>
-      <w:r>
-        <w:rPr>
-          <w:rFonts w:eastAsia="Times New Roman" w:cstheme="minorHAnsi"/>
-          <w:color w:val="222222"/>
-          <w:sz w:val="20"/>
-          <w:szCs w:val="20"/>
-        </w:rPr>
-        <w:t>(</w:t>
-      </w:r>
-      <w:proofErr w:type="spellStart"/>
-      <w:proofErr w:type="gramEnd"/>
-      <w:r>
-        <w:rPr>
-          <w:rFonts w:eastAsia="Times New Roman" w:cstheme="minorHAnsi"/>
-          <w:color w:val="222222"/>
-          <w:sz w:val="20"/>
-          <w:szCs w:val="20"/>
-        </w:rPr>
-        <w:t>a,b</w:t>
-      </w:r>
-      <w:proofErr w:type="spellEnd"/>
-      <w:r>
-        <w:rPr>
-          <w:rFonts w:eastAsia="Times New Roman" w:cstheme="minorHAnsi"/>
-          <w:color w:val="222222"/>
-          <w:sz w:val="20"/>
-          <w:szCs w:val="20"/>
-        </w:rPr>
-        <w:t xml:space="preserve">, </w:t>
+      <w:r>
+        <w:rPr>
+          <w:rFonts w:eastAsia="Times New Roman" w:cstheme="minorHAnsi"/>
+          <w:color w:val="222222"/>
+          <w:sz w:val="20"/>
+          <w:szCs w:val="20"/>
+        </w:rPr>
+        <w:t xml:space="preserve">is_orthogonal(a,b, </w:t>
       </w:r>
       <w:r>
         <w:rPr>
@@ -2488,7 +1831,6 @@
         </w:rPr>
         <w:t xml:space="preserve">Create a class called </w:t>
       </w:r>
-      <w:proofErr w:type="spellStart"/>
       <w:r>
         <w:rPr>
           <w:rFonts w:cstheme="minorHAnsi"/>
@@ -2513,42 +1855,22 @@
         </w:rPr>
         <w:t>ulator</w:t>
       </w:r>
-      <w:proofErr w:type="spellEnd"/>
       <w:r>
         <w:rPr>
           <w:rFonts w:cstheme="minorHAnsi"/>
           <w:sz w:val="24"/>
           <w:szCs w:val="24"/>
         </w:rPr>
-        <w:t>. __</w:t>
-      </w:r>
-      <w:proofErr w:type="spellStart"/>
+        <w:t>. __init__ should take self, vector1, and vector2. It should have two methods inside of it that are from problems 1 and 4 above</w:t>
+      </w:r>
       <w:r>
         <w:rPr>
           <w:rFonts w:cstheme="minorHAnsi"/>
           <w:sz w:val="24"/>
           <w:szCs w:val="24"/>
         </w:rPr>
-        <w:t>init</w:t>
-      </w:r>
-      <w:proofErr w:type="spellEnd"/>
-      <w:r>
-        <w:rPr>
-          <w:rFonts w:cstheme="minorHAnsi"/>
-          <w:sz w:val="24"/>
-          <w:szCs w:val="24"/>
-        </w:rPr>
-        <w:t>__ should take self, vector1, and vector2. It should have two methods inside of it that are from problems 1 and 4 above</w:t>
-      </w:r>
-      <w:r>
-        <w:rPr>
-          <w:rFonts w:cstheme="minorHAnsi"/>
-          <w:sz w:val="24"/>
-          <w:szCs w:val="24"/>
-        </w:rPr>
         <w:t xml:space="preserve"> (</w:t>
       </w:r>
-      <w:proofErr w:type="spellStart"/>
       <w:r>
         <w:rPr>
           <w:i/>
@@ -2558,7 +1880,6 @@
         </w:rPr>
         <w:t>angle_between</w:t>
       </w:r>
-      <w:proofErr w:type="spellEnd"/>
       <w:r>
         <w:rPr>
           <w:i/>
@@ -2566,27 +1887,7 @@
           <w:sz w:val="24"/>
           <w:szCs w:val="24"/>
         </w:rPr>
-        <w:t xml:space="preserve"> and </w:t>
-      </w:r>
-      <w:proofErr w:type="spellStart"/>
-      <w:r>
-        <w:rPr>
-          <w:i/>
-          <w:iCs/>
-          <w:sz w:val="24"/>
-          <w:szCs w:val="24"/>
-        </w:rPr>
-        <w:t>is_orthogonal</w:t>
-      </w:r>
-      <w:proofErr w:type="spellEnd"/>
-      <w:r>
-        <w:rPr>
-          <w:i/>
-          <w:iCs/>
-          <w:sz w:val="24"/>
-          <w:szCs w:val="24"/>
-        </w:rPr>
-        <w:t>)</w:t>
+        <w:t xml:space="preserve"> and is_orthogonal)</w:t>
       </w:r>
       <w:r>
         <w:rPr>
@@ -2594,69 +1895,15 @@
           <w:sz w:val="24"/>
           <w:szCs w:val="24"/>
         </w:rPr>
-        <w:t xml:space="preserve">. Make sure </w:t>
-      </w:r>
-      <w:proofErr w:type="spellStart"/>
+        <w:t xml:space="preserve">. Make sure tol is defaulted but can be overwritten. </w:t>
+      </w:r>
       <w:r>
         <w:rPr>
           <w:rFonts w:cstheme="minorHAnsi"/>
           <w:sz w:val="24"/>
           <w:szCs w:val="24"/>
         </w:rPr>
-        <w:t>tol</w:t>
-      </w:r>
-      <w:proofErr w:type="spellEnd"/>
-      <w:r>
-        <w:rPr>
-          <w:rFonts w:cstheme="minorHAnsi"/>
-          <w:sz w:val="24"/>
-          <w:szCs w:val="24"/>
-        </w:rPr>
-        <w:t xml:space="preserve"> is defaulted but can be overwritten. </w:t>
-      </w:r>
-      <w:r>
-        <w:rPr>
-          <w:rFonts w:cstheme="minorHAnsi"/>
-          <w:sz w:val="24"/>
-          <w:szCs w:val="24"/>
-        </w:rPr>
-        <w:t xml:space="preserve">Make sure you can call </w:t>
-      </w:r>
-      <w:proofErr w:type="spellStart"/>
-      <w:r>
-        <w:rPr>
-          <w:rFonts w:cstheme="minorHAnsi"/>
-          <w:sz w:val="24"/>
-          <w:szCs w:val="24"/>
-        </w:rPr>
-        <w:t>angle_between</w:t>
-      </w:r>
-      <w:proofErr w:type="spellEnd"/>
-      <w:r>
-        <w:rPr>
-          <w:rFonts w:cstheme="minorHAnsi"/>
-          <w:sz w:val="24"/>
-          <w:szCs w:val="24"/>
-        </w:rPr>
-        <w:t xml:space="preserve"> and </w:t>
-      </w:r>
-      <w:proofErr w:type="spellStart"/>
-      <w:r>
-        <w:rPr>
-          <w:rFonts w:cstheme="minorHAnsi"/>
-          <w:sz w:val="24"/>
-          <w:szCs w:val="24"/>
-        </w:rPr>
-        <w:t>is_orthogonal</w:t>
-      </w:r>
-      <w:proofErr w:type="spellEnd"/>
-      <w:r>
-        <w:rPr>
-          <w:rFonts w:cstheme="minorHAnsi"/>
-          <w:sz w:val="24"/>
-          <w:szCs w:val="24"/>
-        </w:rPr>
-        <w:t xml:space="preserve"> </w:t>
+        <w:t xml:space="preserve">Make sure you can call angle_between and is_orthogonal </w:t>
       </w:r>
       <w:r>
         <w:rPr>
@@ -3628,7 +2875,6 @@
     <w:name w:val="Normal (Web)"/>
     <w:basedOn w:val="Normal"/>
     <w:uiPriority w:val="99"/>
-    <w:semiHidden/>
     <w:unhideWhenUsed/>
     <w:rsid w:val="00EE4369"/>
     <w:pPr>

</xml_diff>